<commit_message>
Updating the program d10_flat_cone. The possibility to calculate structure factors has been included and the calculation of the alpha angles has been corrected to fit the real geometry of the flat cone at D10.
git-svn-id: https://forge.ill.fr/svn/crysfml@755 06508225-4b59-0410-a2a9-fdab55894d57
</commit_message>
<xml_diff>
--- a/Program_Examples/SXtal_Diffractometry/D10_FlatCone.docx
+++ b/Program_Examples/SXtal_Diffractometry/D10_FlatCone.docx
@@ -35,7 +35,6 @@
         <w:t xml:space="preserve">The banana detector of radius R is supposed to be fixed to the arm along the </w:t>
       </w:r>
       <w:proofErr w:type="spellStart"/>
-      <w:proofErr w:type="gramStart"/>
       <w:r>
         <w:rPr>
           <w:b/>
@@ -49,7 +48,6 @@
         <w:t>L</w:t>
       </w:r>
       <w:proofErr w:type="spellEnd"/>
-      <w:proofErr w:type="gramEnd"/>
       <w:r>
         <w:t xml:space="preserve"> axis and has the possibility to be rotated by an angle </w:t>
       </w:r>
@@ -166,7 +164,7 @@
           <v:shape id="_x0000_i1025" type="#_x0000_t75" style="width:199.9pt;height:55.9pt" o:ole="">
             <v:imagedata r:id="rId5" o:title=""/>
           </v:shape>
-          <o:OLEObject Type="Embed" ProgID="Equation.DSMT4" ShapeID="_x0000_i1025" DrawAspect="Content" ObjectID="_1424291781" r:id="rId6">
+          <o:OLEObject Type="Embed" ProgID="Equation.DSMT4" ShapeID="_x0000_i1025" DrawAspect="Content" ObjectID="_1428780329" r:id="rId6">
             <o:FieldCodes>\* mergeformat</o:FieldCodes>
           </o:OLEObject>
         </w:object>
@@ -4025,7 +4023,7 @@
           <v:shape id="_x0000_i1026" type="#_x0000_t75" style="width:297.15pt;height:55.9pt" o:ole="">
             <v:imagedata r:id="rId8" o:title=""/>
           </v:shape>
-          <o:OLEObject Type="Embed" ProgID="Equation.DSMT4" ShapeID="_x0000_i1026" DrawAspect="Content" ObjectID="_1424291782" r:id="rId9">
+          <o:OLEObject Type="Embed" ProgID="Equation.DSMT4" ShapeID="_x0000_i1026" DrawAspect="Content" ObjectID="_1428780330" r:id="rId9">
             <o:FieldCodes>\* mergeformat</o:FieldCodes>
           </o:OLEObject>
         </w:object>
@@ -4064,7 +4062,7 @@
           <v:shape id="_x0000_i1027" type="#_x0000_t75" style="width:167.1pt;height:18.25pt" o:ole="">
             <v:imagedata r:id="rId10" o:title=""/>
           </v:shape>
-          <o:OLEObject Type="Embed" ProgID="Equation.DSMT4" ShapeID="_x0000_i1027" DrawAspect="Content" ObjectID="_1424291783" r:id="rId11">
+          <o:OLEObject Type="Embed" ProgID="Equation.DSMT4" ShapeID="_x0000_i1027" DrawAspect="Content" ObjectID="_1428780331" r:id="rId11">
             <o:FieldCodes>\* mergeformat</o:FieldCodes>
           </o:OLEObject>
         </w:object>
@@ -4091,7 +4089,7 @@
           <v:shape id="_x0000_i1028" type="#_x0000_t75" style="width:104.25pt;height:18.25pt" o:ole="">
             <v:imagedata r:id="rId12" o:title=""/>
           </v:shape>
-          <o:OLEObject Type="Embed" ProgID="Equation.DSMT4" ShapeID="_x0000_i1028" DrawAspect="Content" ObjectID="_1424291784" r:id="rId13">
+          <o:OLEObject Type="Embed" ProgID="Equation.DSMT4" ShapeID="_x0000_i1028" DrawAspect="Content" ObjectID="_1428780332" r:id="rId13">
             <o:FieldCodes>\* mergeformat</o:FieldCodes>
           </o:OLEObject>
         </w:object>
@@ -4164,10 +4162,10 @@
           <w:position w:val="-48"/>
         </w:rPr>
         <w:object w:dxaOrig="6420" w:dyaOrig="999">
-          <v:shape id="_x0000_i1039" type="#_x0000_t75" style="width:320.8pt;height:49.95pt" o:ole="">
+          <v:shape id="_x0000_i1029" type="#_x0000_t75" style="width:320.8pt;height:49.95pt" o:ole="">
             <v:imagedata r:id="rId14" o:title=""/>
           </v:shape>
-          <o:OLEObject Type="Embed" ProgID="Equation.DSMT4" ShapeID="_x0000_i1039" DrawAspect="Content" ObjectID="_1424291785" r:id="rId15">
+          <o:OLEObject Type="Embed" ProgID="Equation.DSMT4" ShapeID="_x0000_i1029" DrawAspect="Content" ObjectID="_1428780333" r:id="rId15">
             <o:FieldCodes>\* mergeformat</o:FieldCodes>
           </o:OLEObject>
         </w:object>
@@ -4410,10 +4408,10 @@
           <w:position w:val="-48"/>
         </w:rPr>
         <w:object w:dxaOrig="2659" w:dyaOrig="700">
-          <v:shape id="_x0000_i1029" type="#_x0000_t75" style="width:132.7pt;height:35.45pt" o:ole="">
+          <v:shape id="_x0000_i1030" type="#_x0000_t75" style="width:132.7pt;height:35.45pt" o:ole="">
             <v:imagedata r:id="rId17" o:title=""/>
           </v:shape>
-          <o:OLEObject Type="Embed" ProgID="Equation.DSMT4" ShapeID="_x0000_i1029" DrawAspect="Content" ObjectID="_1424291786" r:id="rId18">
+          <o:OLEObject Type="Embed" ProgID="Equation.DSMT4" ShapeID="_x0000_i1030" DrawAspect="Content" ObjectID="_1428780334" r:id="rId18">
             <o:FieldCodes>\* mergeformat</o:FieldCodes>
           </o:OLEObject>
         </w:object>
@@ -4436,7 +4434,6 @@
         <w:t xml:space="preserve">) and the wavelength of the radiation. Rotating the detector by the same angle with respect to the </w:t>
       </w:r>
       <w:proofErr w:type="spellStart"/>
-      <w:proofErr w:type="gramStart"/>
       <w:r>
         <w:rPr>
           <w:b/>
@@ -4450,7 +4447,6 @@
         <w:t>L</w:t>
       </w:r>
       <w:proofErr w:type="spellEnd"/>
-      <w:proofErr w:type="gramEnd"/>
       <w:r>
         <w:t xml:space="preserve"> axis one can record the reflections lying in this plane by rotating the crystal around the zone axis [</w:t>
       </w:r>
@@ -4524,13 +4520,8 @@
         </w:rPr>
         <w:t>D</w:t>
       </w:r>
-      <w:proofErr w:type="gramStart"/>
-      <w:r>
-        <w:t>=(</w:t>
-      </w:r>
-      <w:proofErr w:type="gramEnd"/>
-      <w:r>
-        <w:t xml:space="preserve">0,0,1) at the desired orientation in the detector system. There is an infinite number of ways of choosing </w:t>
+      <w:r>
+        <w:t xml:space="preserve">=(0,0,1) at the desired orientation in the detector system. There is an infinite number of ways of choosing </w:t>
       </w:r>
       <w:r>
         <w:rPr>
@@ -4617,10 +4608,10 @@
           <w:position w:val="-48"/>
         </w:rPr>
         <w:object w:dxaOrig="6000" w:dyaOrig="380">
-          <v:shape id="_x0000_i1030" type="#_x0000_t75" style="width:299.8pt;height:19.35pt" o:ole="">
+          <v:shape id="_x0000_i1031" type="#_x0000_t75" style="width:299.8pt;height:19.35pt" o:ole="">
             <v:imagedata r:id="rId19" o:title=""/>
           </v:shape>
-          <o:OLEObject Type="Embed" ProgID="Equation.DSMT4" ShapeID="_x0000_i1030" DrawAspect="Content" ObjectID="_1424291787" r:id="rId20">
+          <o:OLEObject Type="Embed" ProgID="Equation.DSMT4" ShapeID="_x0000_i1031" DrawAspect="Content" ObjectID="_1428780335" r:id="rId20">
             <o:FieldCodes>\* mergeformat</o:FieldCodes>
           </o:OLEObject>
         </w:object>
@@ -4638,10 +4629,10 @@
           <w:position w:val="-6"/>
         </w:rPr>
         <w:object w:dxaOrig="260" w:dyaOrig="279">
-          <v:shape id="_x0000_i1031" type="#_x0000_t75" style="width:12.9pt;height:14.5pt" o:ole="">
+          <v:shape id="_x0000_i1032" type="#_x0000_t75" style="width:12.9pt;height:14.5pt" o:ole="">
             <v:imagedata r:id="rId21" o:title=""/>
           </v:shape>
-          <o:OLEObject Type="Embed" ProgID="Equation.DSMT4" ShapeID="_x0000_i1031" DrawAspect="Content" ObjectID="_1424291788" r:id="rId22"/>
+          <o:OLEObject Type="Embed" ProgID="Equation.DSMT4" ShapeID="_x0000_i1032" DrawAspect="Content" ObjectID="_1428780336" r:id="rId22"/>
         </w:object>
       </w:r>
       <w:r>
@@ -4652,10 +4643,10 @@
           <w:position w:val="-14"/>
         </w:rPr>
         <w:object w:dxaOrig="1120" w:dyaOrig="380">
-          <v:shape id="_x0000_i1032" type="#_x0000_t75" style="width:56.4pt;height:18.8pt" o:ole="">
+          <v:shape id="_x0000_i1033" type="#_x0000_t75" style="width:56.4pt;height:18.8pt" o:ole="">
             <v:imagedata r:id="rId23" o:title=""/>
           </v:shape>
-          <o:OLEObject Type="Embed" ProgID="Equation.DSMT4" ShapeID="_x0000_i1032" DrawAspect="Content" ObjectID="_1424291789" r:id="rId24"/>
+          <o:OLEObject Type="Embed" ProgID="Equation.DSMT4" ShapeID="_x0000_i1033" DrawAspect="Content" ObjectID="_1428780337" r:id="rId24"/>
         </w:object>
       </w:r>
       <w:r>
@@ -4767,10 +4758,10 @@
           <w:position w:val="-48"/>
         </w:rPr>
         <w:object w:dxaOrig="2299" w:dyaOrig="360">
-          <v:shape id="_x0000_i1033" type="#_x0000_t75" style="width:115pt;height:18.25pt" o:ole="">
+          <v:shape id="_x0000_i1034" type="#_x0000_t75" style="width:115pt;height:18.25pt" o:ole="">
             <v:imagedata r:id="rId25" o:title=""/>
           </v:shape>
-          <o:OLEObject Type="Embed" ProgID="Equation.DSMT4" ShapeID="_x0000_i1033" DrawAspect="Content" ObjectID="_1424291790" r:id="rId26">
+          <o:OLEObject Type="Embed" ProgID="Equation.DSMT4" ShapeID="_x0000_i1034" DrawAspect="Content" ObjectID="_1428780338" r:id="rId26">
             <o:FieldCodes>\* mergeformat</o:FieldCodes>
           </o:OLEObject>
         </w:object>
@@ -4793,10 +4784,10 @@
           <w:position w:val="-48"/>
         </w:rPr>
         <w:object w:dxaOrig="1860" w:dyaOrig="380">
-          <v:shape id="_x0000_i1034" type="#_x0000_t75" style="width:92.95pt;height:19.35pt" o:ole="">
+          <v:shape id="_x0000_i1035" type="#_x0000_t75" style="width:92.95pt;height:19.35pt" o:ole="">
             <v:imagedata r:id="rId27" o:title=""/>
           </v:shape>
-          <o:OLEObject Type="Embed" ProgID="Equation.DSMT4" ShapeID="_x0000_i1034" DrawAspect="Content" ObjectID="_1424291791" r:id="rId28">
+          <o:OLEObject Type="Embed" ProgID="Equation.DSMT4" ShapeID="_x0000_i1035" DrawAspect="Content" ObjectID="_1428780339" r:id="rId28">
             <o:FieldCodes>\* mergeformat</o:FieldCodes>
           </o:OLEObject>
         </w:object>
@@ -4884,10 +4875,10 @@
           <w:position w:val="-48"/>
         </w:rPr>
         <w:object w:dxaOrig="2540" w:dyaOrig="360">
-          <v:shape id="_x0000_i1040" type="#_x0000_t75" style="width:126.8pt;height:18.25pt" o:ole="">
+          <v:shape id="_x0000_i1036" type="#_x0000_t75" style="width:126.8pt;height:18.25pt" o:ole="">
             <v:imagedata r:id="rId29" o:title=""/>
           </v:shape>
-          <o:OLEObject Type="Embed" ProgID="Equation.DSMT4" ShapeID="_x0000_i1040" DrawAspect="Content" ObjectID="_1424291792" r:id="rId30">
+          <o:OLEObject Type="Embed" ProgID="Equation.DSMT4" ShapeID="_x0000_i1036" DrawAspect="Content" ObjectID="_1428780340" r:id="rId30">
             <o:FieldCodes>\* mergeformat</o:FieldCodes>
           </o:OLEObject>
         </w:object>
@@ -4901,7 +4892,9 @@
       </w:r>
       <w:r>
         <w:rPr>
+          <w:noProof/>
           <w:position w:val="-48"/>
+          <w:lang w:eastAsia="en-GB"/>
         </w:rPr>
         <w:drawing>
           <wp:inline distT="0" distB="0" distL="0" distR="0">
@@ -6323,10 +6316,10 @@
           <w:position w:val="-48"/>
         </w:rPr>
         <w:object w:dxaOrig="8500" w:dyaOrig="1480">
-          <v:shape id="_x0000_i1035" type="#_x0000_t75" style="width:425pt;height:75.2pt" o:ole="">
+          <v:shape id="_x0000_i1037" type="#_x0000_t75" style="width:425pt;height:75.2pt" o:ole="">
             <v:imagedata r:id="rId31" o:title=""/>
           </v:shape>
-          <o:OLEObject Type="Embed" ProgID="Equation.DSMT4" ShapeID="_x0000_i1035" DrawAspect="Content" ObjectID="_1424291793" r:id="rId32">
+          <o:OLEObject Type="Embed" ProgID="Equation.DSMT4" ShapeID="_x0000_i1037" DrawAspect="Content" ObjectID="_1428780341" r:id="rId32">
             <o:FieldCodes>\* mergeformat</o:FieldCodes>
           </o:OLEObject>
         </w:object>
@@ -6482,10 +6475,10 @@
           <w:position w:val="-48"/>
         </w:rPr>
         <w:object w:dxaOrig="8740" w:dyaOrig="1160">
-          <v:shape id="_x0000_i1036" type="#_x0000_t75" style="width:436.85pt;height:58.05pt" o:ole="">
+          <v:shape id="_x0000_i1038" type="#_x0000_t75" style="width:436.85pt;height:58.05pt" o:ole="">
             <v:imagedata r:id="rId33" o:title=""/>
           </v:shape>
-          <o:OLEObject Type="Embed" ProgID="Equation.DSMT4" ShapeID="_x0000_i1036" DrawAspect="Content" ObjectID="_1424291794" r:id="rId34">
+          <o:OLEObject Type="Embed" ProgID="Equation.DSMT4" ShapeID="_x0000_i1038" DrawAspect="Content" ObjectID="_1428780342" r:id="rId34">
             <o:FieldCodes>\* mergeformat</o:FieldCodes>
           </o:OLEObject>
         </w:object>
@@ -7005,10 +6998,10 @@
           <w:position w:val="-12"/>
         </w:rPr>
         <w:object w:dxaOrig="4360" w:dyaOrig="360">
-          <v:shape id="_x0000_i1037" type="#_x0000_t75" style="width:218.7pt;height:18.25pt" o:ole="">
+          <v:shape id="_x0000_i1039" type="#_x0000_t75" style="width:218.7pt;height:18.25pt" o:ole="">
             <v:imagedata r:id="rId35" o:title=""/>
           </v:shape>
-          <o:OLEObject Type="Embed" ProgID="Equation.DSMT4" ShapeID="_x0000_i1037" DrawAspect="Content" ObjectID="_1424291795" r:id="rId36"/>
+          <o:OLEObject Type="Embed" ProgID="Equation.DSMT4" ShapeID="_x0000_i1039" DrawAspect="Content" ObjectID="_1428780343" r:id="rId36"/>
         </w:object>
       </w:r>
       <w:r>
@@ -7096,10 +7089,10 @@
           <w:position w:val="-48"/>
         </w:rPr>
         <w:object w:dxaOrig="2799" w:dyaOrig="1180">
-          <v:shape id="_x0000_i1038" type="#_x0000_t75" style="width:139.7pt;height:59.1pt" o:ole="">
+          <v:shape id="_x0000_i1040" type="#_x0000_t75" style="width:139.7pt;height:59.1pt" o:ole="">
             <v:imagedata r:id="rId37" o:title=""/>
           </v:shape>
-          <o:OLEObject Type="Embed" ProgID="Equation.DSMT4" ShapeID="_x0000_i1038" DrawAspect="Content" ObjectID="_1424291796" r:id="rId38">
+          <o:OLEObject Type="Embed" ProgID="Equation.DSMT4" ShapeID="_x0000_i1040" DrawAspect="Content" ObjectID="_1428780344" r:id="rId38">
             <o:FieldCodes>\* mergeformat</o:FieldCodes>
           </o:OLEObject>
         </w:object>
@@ -7147,6 +7140,572 @@
       <w:r>
         <w:rPr>
           <w:rFonts w:ascii="Times New Roman" w:hAnsi="Times New Roman"/>
+          <w:noProof/>
+          <w:lang w:val="en-US" w:eastAsia="zh-TW"/>
+        </w:rPr>
+        <w:pict>
+          <v:shapetype id="_x0000_t202" coordsize="21600,21600" o:spt="202" path="m,l,21600r21600,l21600,xe">
+            <v:stroke joinstyle="miter"/>
+            <v:path gradientshapeok="t" o:connecttype="rect"/>
+          </v:shapetype>
+          <v:shape id="_x0000_s1045" type="#_x0000_t202" style="position:absolute;left:0;text-align:left;margin-left:2.7pt;margin-top:397.8pt;width:161.45pt;height:135.2pt;z-index:251660288;mso-position-vertical-relative:page;mso-width-relative:margin;mso-height-relative:margin">
+            <v:textbox>
+              <w:txbxContent>
+                <w:p>
+                  <w:r>
+                    <w:drawing>
+                      <wp:inline distT="0" distB="0" distL="0" distR="0">
+                        <wp:extent cx="1809750" cy="1535373"/>
+                        <wp:effectExtent l="19050" t="0" r="0" b="0"/>
+                        <wp:docPr id="2" name="Object 1"/>
+                        <wp:cNvGraphicFramePr/>
+                        <a:graphic xmlns:a="http://schemas.openxmlformats.org/drawingml/2006/main">
+                          <a:graphicData uri="http://schemas.openxmlformats.org/drawingml/2006/lockedCanvas">
+                            <lc:lockedCanvas xmlns:lc="http://schemas.openxmlformats.org/drawingml/2006/lockedCanvas">
+                              <a:nvGrpSpPr>
+                                <a:cNvPr id="0" name=""/>
+                                <a:cNvGrpSpPr/>
+                              </a:nvGrpSpPr>
+                              <a:grpSpPr>
+                                <a:xfrm>
+                                  <a:off x="0" y="0"/>
+                                  <a:ext cx="6848475" cy="6105525"/>
+                                  <a:chOff x="1147763" y="376238"/>
+                                  <a:chExt cx="6848475" cy="6105525"/>
+                                </a:xfrm>
+                              </a:grpSpPr>
+                              <a:grpSp>
+                                <a:nvGrpSpPr>
+                                  <a:cNvPr id="5" name="Group 4"/>
+                                  <a:cNvGrpSpPr/>
+                                </a:nvGrpSpPr>
+                                <a:grpSpPr>
+                                  <a:xfrm>
+                                    <a:off x="1147763" y="376238"/>
+                                    <a:ext cx="6848475" cy="6105525"/>
+                                    <a:chOff x="1147763" y="376238"/>
+                                    <a:chExt cx="6848475" cy="6105525"/>
+                                  </a:xfrm>
+                                </a:grpSpPr>
+                                <a:pic>
+                                  <a:nvPicPr>
+                                    <a:cNvPr id="1026" name="Picture 2"/>
+                                    <a:cNvPicPr>
+                                      <a:picLocks noChangeAspect="1" noChangeArrowheads="1"/>
+                                    </a:cNvPicPr>
+                                  </a:nvPicPr>
+                                  <a:blipFill>
+                                    <a:blip r:embed="rId39"/>
+                                    <a:srcRect/>
+                                    <a:stretch>
+                                      <a:fillRect/>
+                                    </a:stretch>
+                                  </a:blipFill>
+                                  <a:spPr bwMode="auto">
+                                    <a:xfrm>
+                                      <a:off x="1147763" y="376238"/>
+                                      <a:ext cx="6848475" cy="6105525"/>
+                                    </a:xfrm>
+                                    <a:prstGeom prst="rect">
+                                      <a:avLst/>
+                                    </a:prstGeom>
+                                    <a:noFill/>
+                                    <a:ln w="9525">
+                                      <a:noFill/>
+                                      <a:miter lim="800000"/>
+                                      <a:headEnd/>
+                                      <a:tailEnd/>
+                                    </a:ln>
+                                  </a:spPr>
+                                </a:pic>
+                                <a:sp>
+                                  <a:nvSpPr>
+                                    <a:cNvPr id="4" name="Block Arc 3"/>
+                                    <a:cNvSpPr/>
+                                  </a:nvSpPr>
+                                  <a:spPr>
+                                    <a:xfrm rot="239044">
+                                      <a:off x="1561780" y="464484"/>
+                                      <a:ext cx="6172842" cy="5689116"/>
+                                    </a:xfrm>
+                                    <a:prstGeom prst="blockArc">
+                                      <a:avLst>
+                                        <a:gd name="adj1" fmla="val 13480017"/>
+                                        <a:gd name="adj2" fmla="val 86742"/>
+                                        <a:gd name="adj3" fmla="val 7891"/>
+                                      </a:avLst>
+                                    </a:prstGeom>
+                                  </a:spPr>
+                                  <a:txSp>
+                                    <a:txBody>
+                                      <a:bodyPr rtlCol="0" anchor="ctr"/>
+                                      <a:lstStyle>
+                                        <a:defPPr>
+                                          <a:defRPr lang="en-US"/>
+                                        </a:defPPr>
+                                        <a:lvl1pPr marL="0" algn="l" defTabSz="914400" rtl="0" eaLnBrk="1" latinLnBrk="0" hangingPunct="1">
+                                          <a:defRPr sz="1800" kern="1200">
+                                            <a:solidFill>
+                                              <a:schemeClr val="lt1"/>
+                                            </a:solidFill>
+                                            <a:latin typeface="+mn-lt"/>
+                                            <a:ea typeface="+mn-ea"/>
+                                            <a:cs typeface="+mn-cs"/>
+                                          </a:defRPr>
+                                        </a:lvl1pPr>
+                                        <a:lvl2pPr marL="457200" algn="l" defTabSz="914400" rtl="0" eaLnBrk="1" latinLnBrk="0" hangingPunct="1">
+                                          <a:defRPr sz="1800" kern="1200">
+                                            <a:solidFill>
+                                              <a:schemeClr val="lt1"/>
+                                            </a:solidFill>
+                                            <a:latin typeface="+mn-lt"/>
+                                            <a:ea typeface="+mn-ea"/>
+                                            <a:cs typeface="+mn-cs"/>
+                                          </a:defRPr>
+                                        </a:lvl2pPr>
+                                        <a:lvl3pPr marL="914400" algn="l" defTabSz="914400" rtl="0" eaLnBrk="1" latinLnBrk="0" hangingPunct="1">
+                                          <a:defRPr sz="1800" kern="1200">
+                                            <a:solidFill>
+                                              <a:schemeClr val="lt1"/>
+                                            </a:solidFill>
+                                            <a:latin typeface="+mn-lt"/>
+                                            <a:ea typeface="+mn-ea"/>
+                                            <a:cs typeface="+mn-cs"/>
+                                          </a:defRPr>
+                                        </a:lvl3pPr>
+                                        <a:lvl4pPr marL="1371600" algn="l" defTabSz="914400" rtl="0" eaLnBrk="1" latinLnBrk="0" hangingPunct="1">
+                                          <a:defRPr sz="1800" kern="1200">
+                                            <a:solidFill>
+                                              <a:schemeClr val="lt1"/>
+                                            </a:solidFill>
+                                            <a:latin typeface="+mn-lt"/>
+                                            <a:ea typeface="+mn-ea"/>
+                                            <a:cs typeface="+mn-cs"/>
+                                          </a:defRPr>
+                                        </a:lvl4pPr>
+                                        <a:lvl5pPr marL="1828800" algn="l" defTabSz="914400" rtl="0" eaLnBrk="1" latinLnBrk="0" hangingPunct="1">
+                                          <a:defRPr sz="1800" kern="1200">
+                                            <a:solidFill>
+                                              <a:schemeClr val="lt1"/>
+                                            </a:solidFill>
+                                            <a:latin typeface="+mn-lt"/>
+                                            <a:ea typeface="+mn-ea"/>
+                                            <a:cs typeface="+mn-cs"/>
+                                          </a:defRPr>
+                                        </a:lvl5pPr>
+                                        <a:lvl6pPr marL="2286000" algn="l" defTabSz="914400" rtl="0" eaLnBrk="1" latinLnBrk="0" hangingPunct="1">
+                                          <a:defRPr sz="1800" kern="1200">
+                                            <a:solidFill>
+                                              <a:schemeClr val="lt1"/>
+                                            </a:solidFill>
+                                            <a:latin typeface="+mn-lt"/>
+                                            <a:ea typeface="+mn-ea"/>
+                                            <a:cs typeface="+mn-cs"/>
+                                          </a:defRPr>
+                                        </a:lvl6pPr>
+                                        <a:lvl7pPr marL="2743200" algn="l" defTabSz="914400" rtl="0" eaLnBrk="1" latinLnBrk="0" hangingPunct="1">
+                                          <a:defRPr sz="1800" kern="1200">
+                                            <a:solidFill>
+                                              <a:schemeClr val="lt1"/>
+                                            </a:solidFill>
+                                            <a:latin typeface="+mn-lt"/>
+                                            <a:ea typeface="+mn-ea"/>
+                                            <a:cs typeface="+mn-cs"/>
+                                          </a:defRPr>
+                                        </a:lvl7pPr>
+                                        <a:lvl8pPr marL="3200400" algn="l" defTabSz="914400" rtl="0" eaLnBrk="1" latinLnBrk="0" hangingPunct="1">
+                                          <a:defRPr sz="1800" kern="1200">
+                                            <a:solidFill>
+                                              <a:schemeClr val="lt1"/>
+                                            </a:solidFill>
+                                            <a:latin typeface="+mn-lt"/>
+                                            <a:ea typeface="+mn-ea"/>
+                                            <a:cs typeface="+mn-cs"/>
+                                          </a:defRPr>
+                                        </a:lvl8pPr>
+                                        <a:lvl9pPr marL="3657600" algn="l" defTabSz="914400" rtl="0" eaLnBrk="1" latinLnBrk="0" hangingPunct="1">
+                                          <a:defRPr sz="1800" kern="1200">
+                                            <a:solidFill>
+                                              <a:schemeClr val="lt1"/>
+                                            </a:solidFill>
+                                            <a:latin typeface="+mn-lt"/>
+                                            <a:ea typeface="+mn-ea"/>
+                                            <a:cs typeface="+mn-cs"/>
+                                          </a:defRPr>
+                                        </a:lvl9pPr>
+                                      </a:lstStyle>
+                                      <a:p>
+                                        <a:pPr algn="ctr"/>
+                                        <a:endParaRPr lang="en-GB">
+                                          <a:solidFill>
+                                            <a:schemeClr val="tx1"/>
+                                          </a:solidFill>
+                                        </a:endParaRPr>
+                                      </a:p>
+                                    </a:txBody>
+                                    <a:useSpRect/>
+                                  </a:txSp>
+                                  <a:style>
+                                    <a:lnRef idx="2">
+                                      <a:schemeClr val="accent1">
+                                        <a:shade val="50000"/>
+                                      </a:schemeClr>
+                                    </a:lnRef>
+                                    <a:fillRef idx="1">
+                                      <a:schemeClr val="accent1"/>
+                                    </a:fillRef>
+                                    <a:effectRef idx="0">
+                                      <a:schemeClr val="accent1"/>
+                                    </a:effectRef>
+                                    <a:fontRef idx="minor">
+                                      <a:schemeClr val="lt1"/>
+                                    </a:fontRef>
+                                  </a:style>
+                                </a:sp>
+                              </a:grpSp>
+                            </lc:lockedCanvas>
+                          </a:graphicData>
+                        </a:graphic>
+                      </wp:inline>
+                    </w:drawing>
+                  </w:r>
+                </w:p>
+              </w:txbxContent>
+            </v:textbox>
+            <w10:wrap type="square" anchory="page"/>
+          </v:shape>
+        </w:pict>
+      </w:r>
+      <w:r>
+        <w:rPr>
+          <w:rFonts w:ascii="Times New Roman" w:hAnsi="Times New Roman"/>
+        </w:rPr>
+        <w:t xml:space="preserve">The banana detector in D10 is asymmetric: the angular range has 30 degrees on the high angle side and 90 degrees on the low angle side with respect to the rotation </w:t>
+      </w:r>
+      <w:r>
+        <w:rPr>
+          <w:rFonts w:ascii="Times New Roman" w:hAnsi="Times New Roman"/>
+          <w:i/>
+        </w:rPr>
+        <w:sym w:font="Symbol" w:char="F06D"/>
+      </w:r>
+      <w:r>
+        <w:rPr>
+          <w:rFonts w:ascii="Times New Roman" w:hAnsi="Times New Roman"/>
+        </w:rPr>
+        <w:t>-axis. Seen from the top the image of the detector appears as</w:t>
+      </w:r>
+      <w:r>
+        <w:rPr>
+          <w:rFonts w:ascii="Times New Roman" w:hAnsi="Times New Roman"/>
+        </w:rPr>
+        <w:t xml:space="preserve"> in the figure.</w:t>
+      </w:r>
+      <w:r>
+        <w:rPr>
+          <w:rFonts w:ascii="Times New Roman" w:hAnsi="Times New Roman"/>
+        </w:rPr>
+        <w:t xml:space="preserve"> If we call </w:t>
+      </w:r>
+      <w:r>
+        <w:rPr>
+          <w:rFonts w:ascii="Times New Roman" w:hAnsi="Times New Roman"/>
+          <w:i/>
+        </w:rPr>
+        <w:sym w:font="Symbol" w:char="F061"/>
+      </w:r>
+      <w:r>
+        <w:rPr>
+          <w:rFonts w:ascii="Times New Roman" w:hAnsi="Times New Roman"/>
+        </w:rPr>
+        <w:t xml:space="preserve"> (</w:t>
+      </w:r>
+      <w:r>
+        <w:rPr>
+          <w:rFonts w:ascii="Times New Roman" w:hAnsi="Times New Roman"/>
+          <w:i/>
+        </w:rPr>
+        <w:t>i</w:t>
+      </w:r>
+      <w:r>
+        <w:rPr>
+          <w:rFonts w:ascii="Times New Roman" w:hAnsi="Times New Roman"/>
+        </w:rPr>
+        <w:t xml:space="preserve">) the </w:t>
+      </w:r>
+      <w:r>
+        <w:rPr>
+          <w:rFonts w:ascii="Times New Roman" w:hAnsi="Times New Roman"/>
+          <w:i/>
+        </w:rPr>
+        <w:sym w:font="Symbol" w:char="F061"/>
+      </w:r>
+      <w:r>
+        <w:rPr>
+          <w:rFonts w:ascii="Times New Roman" w:hAnsi="Times New Roman"/>
+        </w:rPr>
+        <w:t xml:space="preserve">-angle corresponding to wire number </w:t>
+      </w:r>
+      <w:r>
+        <w:rPr>
+          <w:rFonts w:ascii="Times New Roman" w:hAnsi="Times New Roman"/>
+          <w:i/>
+        </w:rPr>
+        <w:t>i</w:t>
+      </w:r>
+      <w:r>
+        <w:rPr>
+          <w:rFonts w:ascii="Times New Roman" w:hAnsi="Times New Roman"/>
+        </w:rPr>
+        <w:t xml:space="preserve"> and we have </w:t>
+      </w:r>
+      <w:proofErr w:type="gramStart"/>
+      <w:r>
+        <w:rPr>
+          <w:rFonts w:ascii="Times New Roman" w:hAnsi="Times New Roman"/>
+          <w:i/>
+        </w:rPr>
+        <w:t>N</w:t>
+      </w:r>
+      <w:r>
+        <w:rPr>
+          <w:rFonts w:ascii="Times New Roman" w:hAnsi="Times New Roman"/>
+          <w:i/>
+          <w:vertAlign w:val="subscript"/>
+        </w:rPr>
+        <w:t>w</w:t>
+      </w:r>
+      <w:proofErr w:type="gramEnd"/>
+      <w:r>
+        <w:rPr>
+          <w:rFonts w:ascii="Times New Roman" w:hAnsi="Times New Roman"/>
+        </w:rPr>
+        <w:t xml:space="preserve"> wires, we start numbering from 1 (lowest </w:t>
+      </w:r>
+      <w:r>
+        <w:rPr>
+          <w:rFonts w:ascii="Times New Roman" w:hAnsi="Times New Roman"/>
+          <w:i/>
+        </w:rPr>
+        <w:sym w:font="Symbol" w:char="F067"/>
+      </w:r>
+      <w:r>
+        <w:rPr>
+          <w:rFonts w:ascii="Times New Roman" w:hAnsi="Times New Roman"/>
+        </w:rPr>
+        <w:t xml:space="preserve">-angle) to </w:t>
+      </w:r>
+      <w:r>
+        <w:rPr>
+          <w:rFonts w:ascii="Times New Roman" w:hAnsi="Times New Roman"/>
+          <w:i/>
+        </w:rPr>
+        <w:t>N</w:t>
+      </w:r>
+      <w:r>
+        <w:rPr>
+          <w:rFonts w:ascii="Times New Roman" w:hAnsi="Times New Roman"/>
+          <w:i/>
+          <w:vertAlign w:val="subscript"/>
+        </w:rPr>
+        <w:t>w</w:t>
+      </w:r>
+      <w:r>
+        <w:rPr>
+          <w:rFonts w:ascii="Times New Roman" w:hAnsi="Times New Roman"/>
+        </w:rPr>
+        <w:t xml:space="preserve"> (highest </w:t>
+      </w:r>
+      <w:r>
+        <w:rPr>
+          <w:rFonts w:ascii="Times New Roman" w:hAnsi="Times New Roman"/>
+          <w:i/>
+        </w:rPr>
+        <w:sym w:font="Symbol" w:char="F067"/>
+      </w:r>
+      <w:r>
+        <w:rPr>
+          <w:rFonts w:ascii="Times New Roman" w:hAnsi="Times New Roman"/>
+        </w:rPr>
+        <w:t xml:space="preserve">-angle). In the case of D10 we have </w:t>
+      </w:r>
+      <w:r>
+        <w:rPr>
+          <w:rFonts w:ascii="Times New Roman" w:hAnsi="Times New Roman"/>
+          <w:i/>
+        </w:rPr>
+        <w:sym w:font="Symbol" w:char="F061"/>
+      </w:r>
+      <w:r>
+        <w:rPr>
+          <w:rFonts w:ascii="Times New Roman" w:hAnsi="Times New Roman"/>
+        </w:rPr>
+        <w:t xml:space="preserve"> (</w:t>
+      </w:r>
+      <w:r>
+        <w:rPr>
+          <w:rFonts w:ascii="Times New Roman" w:hAnsi="Times New Roman"/>
+        </w:rPr>
+        <w:t>1</w:t>
+      </w:r>
+      <w:r>
+        <w:rPr>
+          <w:rFonts w:ascii="Times New Roman" w:hAnsi="Times New Roman"/>
+        </w:rPr>
+        <w:t xml:space="preserve">) = 90° and  </w:t>
+      </w:r>
+      <w:r>
+        <w:rPr>
+          <w:rFonts w:ascii="Times New Roman" w:hAnsi="Times New Roman"/>
+          <w:i/>
+        </w:rPr>
+        <w:sym w:font="Symbol" w:char="F061"/>
+      </w:r>
+      <w:r>
+        <w:rPr>
+          <w:rFonts w:ascii="Times New Roman" w:hAnsi="Times New Roman"/>
+        </w:rPr>
+        <w:t xml:space="preserve"> (</w:t>
+      </w:r>
+      <w:r>
+        <w:rPr>
+          <w:rFonts w:ascii="Times New Roman" w:hAnsi="Times New Roman"/>
+          <w:i/>
+        </w:rPr>
+        <w:t>N</w:t>
+      </w:r>
+      <w:r>
+        <w:rPr>
+          <w:rFonts w:ascii="Times New Roman" w:hAnsi="Times New Roman"/>
+          <w:i/>
+          <w:vertAlign w:val="subscript"/>
+        </w:rPr>
+        <w:t>w</w:t>
+      </w:r>
+      <w:r>
+        <w:rPr>
+          <w:rFonts w:ascii="Times New Roman" w:hAnsi="Times New Roman"/>
+        </w:rPr>
+        <w:t xml:space="preserve">) = </w:t>
+      </w:r>
+      <w:r>
+        <w:rPr>
+          <w:rFonts w:ascii="Times New Roman" w:hAnsi="Times New Roman"/>
+          <w:i/>
+        </w:rPr>
+        <w:sym w:font="Symbol" w:char="F061"/>
+      </w:r>
+      <w:r>
+        <w:rPr>
+          <w:rFonts w:ascii="Times New Roman" w:hAnsi="Times New Roman"/>
+        </w:rPr>
+        <w:t xml:space="preserve"> (</w:t>
+      </w:r>
+      <w:r>
+        <w:rPr>
+          <w:rFonts w:ascii="Times New Roman" w:hAnsi="Times New Roman"/>
+        </w:rPr>
+        <w:t>128</w:t>
+      </w:r>
+      <w:r>
+        <w:rPr>
+          <w:rFonts w:ascii="Times New Roman" w:hAnsi="Times New Roman"/>
+        </w:rPr>
+        <w:t>) = -30°</w:t>
+      </w:r>
+      <w:r>
+        <w:rPr>
+          <w:rFonts w:ascii="Times New Roman" w:hAnsi="Times New Roman"/>
+        </w:rPr>
+        <w:t>. The</w:t>
+      </w:r>
+      <w:r>
+        <w:t xml:space="preserve"> total angular range spanned by the banana detector</w:t>
+      </w:r>
+      <w:r>
+        <w:rPr>
+          <w:rFonts w:ascii="Times New Roman" w:hAnsi="Times New Roman"/>
+        </w:rPr>
+        <w:t xml:space="preserve"> is </w:t>
+      </w:r>
+      <w:r>
+        <w:sym w:font="Symbol" w:char="F044"/>
+      </w:r>
+      <w:r>
+        <w:t>=</w:t>
+      </w:r>
+      <w:r>
+        <w:rPr>
+          <w:rFonts w:ascii="Times New Roman" w:hAnsi="Times New Roman"/>
+          <w:i/>
+        </w:rPr>
+        <w:sym w:font="Symbol" w:char="F061"/>
+      </w:r>
+      <w:r>
+        <w:rPr>
+          <w:rFonts w:ascii="Times New Roman" w:hAnsi="Times New Roman"/>
+        </w:rPr>
+        <w:t xml:space="preserve"> (</w:t>
+      </w:r>
+      <w:r>
+        <w:rPr>
+          <w:rFonts w:ascii="Times New Roman" w:hAnsi="Times New Roman"/>
+        </w:rPr>
+        <w:t>1</w:t>
+      </w:r>
+      <w:r>
+        <w:rPr>
+          <w:rFonts w:ascii="Times New Roman" w:hAnsi="Times New Roman"/>
+        </w:rPr>
+        <w:t>)–</w:t>
+      </w:r>
+      <w:r>
+        <w:rPr>
+          <w:rFonts w:ascii="Times New Roman" w:hAnsi="Times New Roman"/>
+          <w:i/>
+        </w:rPr>
+        <w:sym w:font="Symbol" w:char="F061"/>
+      </w:r>
+      <w:r>
+        <w:rPr>
+          <w:rFonts w:ascii="Times New Roman" w:hAnsi="Times New Roman"/>
+        </w:rPr>
+        <w:t>(</w:t>
+      </w:r>
+      <w:proofErr w:type="gramStart"/>
+      <w:r>
+        <w:rPr>
+          <w:rFonts w:ascii="Times New Roman" w:hAnsi="Times New Roman"/>
+          <w:i/>
+        </w:rPr>
+        <w:t>N</w:t>
+      </w:r>
+      <w:r>
+        <w:rPr>
+          <w:rFonts w:ascii="Times New Roman" w:hAnsi="Times New Roman"/>
+          <w:i/>
+          <w:vertAlign w:val="subscript"/>
+        </w:rPr>
+        <w:t>w</w:t>
+      </w:r>
+      <w:proofErr w:type="gramEnd"/>
+      <w:r>
+        <w:rPr>
+          <w:rFonts w:ascii="Times New Roman" w:hAnsi="Times New Roman"/>
+        </w:rPr>
+        <w:t>) = 120°.</w:t>
+      </w:r>
+    </w:p>
+    <w:p>
+      <w:pPr>
+        <w:jc w:val="both"/>
+        <w:rPr>
+          <w:rFonts w:ascii="Times New Roman" w:hAnsi="Times New Roman"/>
+        </w:rPr>
+      </w:pPr>
+      <w:r>
+        <w:rPr>
+          <w:rFonts w:ascii="Times New Roman" w:hAnsi="Times New Roman"/>
         </w:rPr>
         <w:t>O</w:t>
       </w:r>
@@ -7194,18 +7753,195 @@
         </w:rPr>
         <w:sym w:font="Symbol" w:char="F061"/>
       </w:r>
+      <w:r>
+        <w:rPr>
+          <w:rFonts w:ascii="Times New Roman" w:hAnsi="Times New Roman"/>
+        </w:rPr>
+        <w:t>,</w:t>
+      </w:r>
+      <w:r>
+        <w:rPr>
+          <w:rFonts w:ascii="Times New Roman" w:hAnsi="Times New Roman"/>
+          <w:i/>
+        </w:rPr>
+        <w:sym w:font="Symbol" w:char="F06D"/>
+      </w:r>
+      <w:r>
+        <w:rPr>
+          <w:rFonts w:ascii="Times New Roman" w:hAnsi="Times New Roman"/>
+        </w:rPr>
+        <w:t>)</w:t>
+      </w:r>
+      <w:r>
+        <w:rPr>
+          <w:rFonts w:ascii="Times New Roman" w:hAnsi="Times New Roman"/>
+        </w:rPr>
+        <w:t>. The</w:t>
+      </w:r>
+      <w:r>
+        <w:rPr>
+          <w:rFonts w:ascii="Times New Roman" w:hAnsi="Times New Roman"/>
+        </w:rPr>
+        <w:t xml:space="preserve"> </w:t>
+      </w:r>
+      <w:r>
+        <w:rPr>
+          <w:rFonts w:ascii="Times New Roman" w:hAnsi="Times New Roman"/>
+        </w:rPr>
+        <w:t>(</w:t>
+      </w:r>
+      <w:r>
+        <w:rPr>
+          <w:rFonts w:ascii="Times New Roman" w:hAnsi="Times New Roman"/>
+          <w:i/>
+        </w:rPr>
+        <w:sym w:font="Symbol" w:char="F067"/>
+      </w:r>
+      <w:r>
+        <w:rPr>
+          <w:rFonts w:ascii="Times New Roman" w:hAnsi="Times New Roman"/>
+        </w:rPr>
+        <w:t>,</w:t>
+      </w:r>
+      <w:r>
+        <w:rPr>
+          <w:rFonts w:ascii="Times New Roman" w:hAnsi="Times New Roman"/>
+          <w:i/>
+        </w:rPr>
+        <w:sym w:font="Symbol" w:char="F06E"/>
+      </w:r>
+      <w:r>
+        <w:rPr>
+          <w:rFonts w:ascii="Times New Roman" w:hAnsi="Times New Roman"/>
+        </w:rPr>
+        <w:t xml:space="preserve">) </w:t>
+      </w:r>
+      <w:r>
+        <w:rPr>
+          <w:rFonts w:ascii="Times New Roman" w:hAnsi="Times New Roman"/>
+        </w:rPr>
+        <w:t xml:space="preserve">angles </w:t>
+      </w:r>
+      <w:r>
+        <w:rPr>
+          <w:rFonts w:ascii="Times New Roman" w:hAnsi="Times New Roman"/>
+        </w:rPr>
+        <w:t xml:space="preserve">are obtained </w:t>
+      </w:r>
+      <w:r>
+        <w:rPr>
+          <w:rFonts w:ascii="Times New Roman" w:hAnsi="Times New Roman"/>
+        </w:rPr>
+        <w:t>using the equations</w:t>
+      </w:r>
+      <w:r>
+        <w:rPr>
+          <w:rFonts w:ascii="Times New Roman" w:hAnsi="Times New Roman"/>
+        </w:rPr>
+        <w:t>:</w:t>
+      </w:r>
+    </w:p>
+    <w:p>
+      <w:pPr>
+        <w:ind w:left="1440"/>
+        <w:jc w:val="both"/>
+        <w:rPr>
+          <w:rFonts w:ascii="Times New Roman" w:hAnsi="Times New Roman"/>
+        </w:rPr>
+      </w:pPr>
+      <w:r>
+        <w:rPr>
+          <w:position w:val="-48"/>
+        </w:rPr>
+        <w:object w:dxaOrig="5560" w:dyaOrig="1400">
+          <v:shape id="_x0000_i1043" type="#_x0000_t75" style="width:277.8pt;height:69.85pt" o:ole="">
+            <v:imagedata r:id="rId40" o:title=""/>
+          </v:shape>
+          <o:OLEObject Type="Embed" ProgID="Equation.DSMT4" ShapeID="_x0000_i1043" DrawAspect="Content" ObjectID="_1428780345" r:id="rId41">
+            <o:FieldCodes>\* mergeformat</o:FieldCodes>
+          </o:OLEObject>
+        </w:object>
+      </w:r>
+    </w:p>
+    <w:p>
+      <w:pPr>
+        <w:rPr>
+          <w:rFonts w:ascii="Times New Roman" w:hAnsi="Times New Roman"/>
+        </w:rPr>
+      </w:pPr>
+      <w:r>
+        <w:t>T</w:t>
+      </w:r>
+      <w:r>
+        <w:t xml:space="preserve">he </w:t>
+      </w:r>
+      <w:r>
+        <w:rPr>
+          <w:i/>
+        </w:rPr>
+        <w:sym w:font="Symbol" w:char="F061"/>
+      </w:r>
+      <w:r>
+        <w:t>-</w:t>
+      </w:r>
+      <w:r>
+        <w:t xml:space="preserve">angle </w:t>
+      </w:r>
+      <w:r>
+        <w:t xml:space="preserve">is always in the interval </w:t>
+      </w:r>
+      <w:r>
+        <w:t>[-</w:t>
+      </w:r>
+      <w:r>
+        <w:t>30</w:t>
+      </w:r>
+      <w:r>
+        <w:rPr>
+          <w:rFonts w:ascii="Times New Roman" w:hAnsi="Times New Roman"/>
+        </w:rPr>
+        <w:t>°</w:t>
+      </w:r>
+      <w:r>
+        <w:t xml:space="preserve">, </w:t>
+      </w:r>
+      <w:r>
+        <w:t>90</w:t>
+      </w:r>
+      <w:r>
+        <w:rPr>
+          <w:rFonts w:ascii="Times New Roman" w:hAnsi="Times New Roman"/>
+        </w:rPr>
+        <w:t>°</w:t>
+      </w:r>
+      <w:r>
+        <w:t>]</w:t>
+      </w:r>
+      <w:r>
+        <w:t xml:space="preserve"> for D10</w:t>
+      </w:r>
+      <w:r>
+        <w:t xml:space="preserve">. The scattering vectors for each pixel are obtained in the L-system from the </w:t>
+      </w:r>
+      <w:r>
+        <w:rPr>
+          <w:rFonts w:ascii="Times New Roman" w:hAnsi="Times New Roman"/>
+        </w:rPr>
+        <w:t>(</w:t>
+      </w:r>
+      <w:r>
+        <w:rPr>
+          <w:rFonts w:ascii="Times New Roman" w:hAnsi="Times New Roman"/>
+          <w:i/>
+        </w:rPr>
+        <w:sym w:font="Symbol" w:char="F067"/>
+      </w:r>
       <w:proofErr w:type="gramStart"/>
       <w:r>
         <w:rPr>
           <w:rFonts w:ascii="Times New Roman" w:hAnsi="Times New Roman"/>
         </w:rPr>
-        <w:t>,</w:t>
-      </w:r>
-      <w:r>
-        <w:rPr>
-          <w:rFonts w:ascii="Times New Roman" w:hAnsi="Times New Roman"/>
-        </w:rPr>
-        <w:t xml:space="preserve"> </w:t>
+        <w:t xml:space="preserve">, </w:t>
       </w:r>
       <w:proofErr w:type="gramEnd"/>
       <w:r>
@@ -7213,256 +7949,31 @@
           <w:rFonts w:ascii="Times New Roman" w:hAnsi="Times New Roman"/>
           <w:i/>
         </w:rPr>
-        <w:sym w:font="Symbol" w:char="F06D"/>
-      </w:r>
-      <w:r>
-        <w:rPr>
-          <w:rFonts w:ascii="Times New Roman" w:hAnsi="Times New Roman"/>
-        </w:rPr>
-        <w:t>)</w:t>
-      </w:r>
-      <w:r>
-        <w:rPr>
-          <w:rFonts w:ascii="Times New Roman" w:hAnsi="Times New Roman"/>
-        </w:rPr>
-        <w:t>. The</w:t>
-      </w:r>
-      <w:r>
-        <w:rPr>
-          <w:rFonts w:ascii="Times New Roman" w:hAnsi="Times New Roman"/>
-        </w:rPr>
-        <w:t xml:space="preserve"> </w:t>
-      </w:r>
-      <w:r>
-        <w:rPr>
-          <w:rFonts w:ascii="Times New Roman" w:hAnsi="Times New Roman"/>
-        </w:rPr>
-        <w:t>(</w:t>
-      </w:r>
-      <w:r>
-        <w:rPr>
-          <w:rFonts w:ascii="Times New Roman" w:hAnsi="Times New Roman"/>
-          <w:i/>
-        </w:rPr>
-        <w:sym w:font="Symbol" w:char="F067"/>
-      </w:r>
-      <w:proofErr w:type="gramStart"/>
-      <w:r>
-        <w:rPr>
-          <w:rFonts w:ascii="Times New Roman" w:hAnsi="Times New Roman"/>
-        </w:rPr>
-        <w:t xml:space="preserve">, </w:t>
-      </w:r>
-      <w:proofErr w:type="gramEnd"/>
-      <w:r>
-        <w:rPr>
-          <w:rFonts w:ascii="Times New Roman" w:hAnsi="Times New Roman"/>
-          <w:i/>
-        </w:rPr>
         <w:sym w:font="Symbol" w:char="F06E"/>
       </w:r>
       <w:r>
         <w:rPr>
           <w:rFonts w:ascii="Times New Roman" w:hAnsi="Times New Roman"/>
         </w:rPr>
-        <w:t xml:space="preserve">) </w:t>
-      </w:r>
-      <w:r>
-        <w:rPr>
-          <w:rFonts w:ascii="Times New Roman" w:hAnsi="Times New Roman"/>
-        </w:rPr>
-        <w:t xml:space="preserve">angles </w:t>
-      </w:r>
-      <w:r>
-        <w:rPr>
-          <w:rFonts w:ascii="Times New Roman" w:hAnsi="Times New Roman"/>
-        </w:rPr>
-        <w:t xml:space="preserve">are obtained </w:t>
-      </w:r>
-      <w:r>
-        <w:rPr>
-          <w:rFonts w:ascii="Times New Roman" w:hAnsi="Times New Roman"/>
-        </w:rPr>
-        <w:t>using the equations:</w:t>
+        <w:t>) angles and the wavelength as:</w:t>
       </w:r>
     </w:p>
     <w:p>
       <w:pPr>
         <w:ind w:left="720" w:firstLine="720"/>
-        <w:jc w:val="both"/>
-        <w:rPr>
-          <w:rFonts w:ascii="Times New Roman" w:hAnsi="Times New Roman"/>
+        <w:rPr>
+          <w:position w:val="-48"/>
         </w:rPr>
       </w:pPr>
       <w:r>
         <w:rPr>
           <w:position w:val="-48"/>
         </w:rPr>
-        <w:object w:dxaOrig="5560" w:dyaOrig="1400">
-          <v:shape id="_x0000_i1041" type="#_x0000_t75" style="width:277.8pt;height:69.85pt" o:ole="">
-            <v:imagedata r:id="rId39" o:title=""/>
+        <w:object w:dxaOrig="6580" w:dyaOrig="620">
+          <v:shape id="_x0000_i1041" type="#_x0000_t75" style="width:328.85pt;height:31.7pt" o:ole="">
+            <v:imagedata r:id="rId42" o:title=""/>
           </v:shape>
-          <o:OLEObject Type="Embed" ProgID="Equation.DSMT4" ShapeID="_x0000_i1041" DrawAspect="Content" ObjectID="_1424291797" r:id="rId40">
-            <o:FieldCodes>\* mergeformat</o:FieldCodes>
-          </o:OLEObject>
-        </w:object>
-      </w:r>
-    </w:p>
-    <w:p>
-      <w:pPr>
-        <w:rPr>
-          <w:rFonts w:ascii="Times New Roman" w:hAnsi="Times New Roman"/>
-        </w:rPr>
-      </w:pPr>
-      <w:r>
-        <w:sym w:font="Symbol" w:char="F044"/>
-      </w:r>
-      <w:r>
-        <w:t xml:space="preserve"> </w:t>
-      </w:r>
-      <w:proofErr w:type="gramStart"/>
-      <w:r>
-        <w:t>i</w:t>
-      </w:r>
-      <w:r>
-        <w:t>s</w:t>
-      </w:r>
-      <w:proofErr w:type="gramEnd"/>
-      <w:r>
-        <w:t xml:space="preserve"> the total an</w:t>
-      </w:r>
-      <w:r>
-        <w:t xml:space="preserve">gular range spanned by the banana detector, </w:t>
-      </w:r>
-      <w:proofErr w:type="spellStart"/>
-      <w:r>
-        <w:rPr>
-          <w:i/>
-        </w:rPr>
-        <w:t>N</w:t>
-      </w:r>
-      <w:r>
-        <w:rPr>
-          <w:i/>
-          <w:vertAlign w:val="subscript"/>
-        </w:rPr>
-        <w:t>w</w:t>
-      </w:r>
-      <w:proofErr w:type="spellEnd"/>
-      <w:r>
-        <w:t xml:space="preserve"> is the number of wires (pixels) of the detector and </w:t>
-      </w:r>
-      <w:r>
-        <w:rPr>
-          <w:i/>
-        </w:rPr>
-        <w:sym w:font="Symbol" w:char="F061"/>
-      </w:r>
-      <w:r>
-        <w:t>(</w:t>
-      </w:r>
-      <w:r>
-        <w:rPr>
-          <w:i/>
-        </w:rPr>
-        <w:t>i</w:t>
-      </w:r>
-      <w:r>
-        <w:t xml:space="preserve">) is the </w:t>
-      </w:r>
-      <w:r>
-        <w:rPr>
-          <w:i/>
-        </w:rPr>
-        <w:sym w:font="Symbol" w:char="F061"/>
-      </w:r>
-      <w:r>
-        <w:t>-</w:t>
-      </w:r>
-      <w:r>
-        <w:t xml:space="preserve">angle corresponding to pixel </w:t>
-      </w:r>
-      <w:r>
-        <w:rPr>
-          <w:i/>
-        </w:rPr>
-        <w:t>i</w:t>
-      </w:r>
-      <w:r>
-        <w:t xml:space="preserve">, so that </w:t>
-      </w:r>
-      <w:r>
-        <w:sym w:font="Symbol" w:char="F061"/>
-      </w:r>
-      <w:r>
-        <w:sym w:font="Symbol" w:char="F0CE"/>
-      </w:r>
-      <w:r>
-        <w:t>[-</w:t>
-      </w:r>
-      <w:r>
-        <w:sym w:font="Symbol" w:char="F044"/>
-      </w:r>
-      <w:r>
-        <w:t xml:space="preserve">/2, </w:t>
-      </w:r>
-      <w:r>
-        <w:sym w:font="Symbol" w:char="F044"/>
-      </w:r>
-      <w:r>
-        <w:t xml:space="preserve">/2]. The scattering vectors for each pixel are obtained in the L-system from the </w:t>
-      </w:r>
-      <w:r>
-        <w:rPr>
-          <w:rFonts w:ascii="Times New Roman" w:hAnsi="Times New Roman"/>
-        </w:rPr>
-        <w:t>(</w:t>
-      </w:r>
-      <w:r>
-        <w:rPr>
-          <w:rFonts w:ascii="Times New Roman" w:hAnsi="Times New Roman"/>
-          <w:i/>
-        </w:rPr>
-        <w:sym w:font="Symbol" w:char="F067"/>
-      </w:r>
-      <w:proofErr w:type="gramStart"/>
-      <w:r>
-        <w:rPr>
-          <w:rFonts w:ascii="Times New Roman" w:hAnsi="Times New Roman"/>
-        </w:rPr>
-        <w:t xml:space="preserve">, </w:t>
-      </w:r>
-      <w:proofErr w:type="gramEnd"/>
-      <w:r>
-        <w:rPr>
-          <w:rFonts w:ascii="Times New Roman" w:hAnsi="Times New Roman"/>
-          <w:i/>
-        </w:rPr>
-        <w:sym w:font="Symbol" w:char="F06E"/>
-      </w:r>
-      <w:r>
-        <w:rPr>
-          <w:rFonts w:ascii="Times New Roman" w:hAnsi="Times New Roman"/>
-        </w:rPr>
-        <w:t>) angles and the wavelength as:</w:t>
-      </w:r>
-    </w:p>
-    <w:p>
-      <w:pPr>
-        <w:ind w:left="720" w:firstLine="720"/>
-        <w:rPr>
-          <w:position w:val="-48"/>
-        </w:rPr>
-      </w:pPr>
-      <w:r>
-        <w:rPr>
-          <w:position w:val="-48"/>
-        </w:rPr>
-        <w:object w:dxaOrig="6580" w:dyaOrig="620">
-          <v:shape id="_x0000_i1042" type="#_x0000_t75" style="width:328.85pt;height:31.7pt" o:ole="">
-            <v:imagedata r:id="rId41" o:title=""/>
-          </v:shape>
-          <o:OLEObject Type="Embed" ProgID="Equation.DSMT4" ShapeID="_x0000_i1042" DrawAspect="Content" ObjectID="_1424291798" r:id="rId42">
+          <o:OLEObject Type="Embed" ProgID="Equation.DSMT4" ShapeID="_x0000_i1041" DrawAspect="Content" ObjectID="_1428780346" r:id="rId43">
             <o:FieldCodes>\* mergeformat</o:FieldCodes>
           </o:OLEObject>
         </w:object>
@@ -7515,10 +8026,10 @@
           <w:position w:val="-48"/>
         </w:rPr>
         <w:object w:dxaOrig="5760" w:dyaOrig="380">
-          <v:shape id="_x0000_i1043" type="#_x0000_t75" style="width:4in;height:19.35pt" o:ole="">
-            <v:imagedata r:id="rId43" o:title=""/>
+          <v:shape id="_x0000_i1042" type="#_x0000_t75" style="width:4in;height:19.35pt" o:ole="">
+            <v:imagedata r:id="rId44" o:title=""/>
           </v:shape>
-          <o:OLEObject Type="Embed" ProgID="Equation.DSMT4" ShapeID="_x0000_i1043" DrawAspect="Content" ObjectID="_1424291799" r:id="rId44">
+          <o:OLEObject Type="Embed" ProgID="Equation.DSMT4" ShapeID="_x0000_i1042" DrawAspect="Content" ObjectID="_1428780347" r:id="rId45">
             <o:FieldCodes>\* mergeformat</o:FieldCodes>
           </o:OLEObject>
         </w:object>

</xml_diff>

<commit_message>
Updating the program d10_flat_cone. New options added and corrections in the documentation.
git-svn-id: https://forge.ill.fr/svn/crysfml@758 06508225-4b59-0410-a2a9-fdab55894d57
</commit_message>
<xml_diff>
--- a/Program_Examples/SXtal_Diffractometry/D10_FlatCone.docx
+++ b/Program_Examples/SXtal_Diffractometry/D10_FlatCone.docx
@@ -164,7 +164,7 @@
           <v:shape id="_x0000_i1025" type="#_x0000_t75" style="width:199.9pt;height:55.9pt" o:ole="">
             <v:imagedata r:id="rId5" o:title=""/>
           </v:shape>
-          <o:OLEObject Type="Embed" ProgID="Equation.DSMT4" ShapeID="_x0000_i1025" DrawAspect="Content" ObjectID="_1428780329" r:id="rId6">
+          <o:OLEObject Type="Embed" ProgID="Equation.DSMT4" ShapeID="_x0000_i1025" DrawAspect="Content" ObjectID="_1428847635" r:id="rId6">
             <o:FieldCodes>\* mergeformat</o:FieldCodes>
           </o:OLEObject>
         </w:object>
@@ -4023,7 +4023,7 @@
           <v:shape id="_x0000_i1026" type="#_x0000_t75" style="width:297.15pt;height:55.9pt" o:ole="">
             <v:imagedata r:id="rId8" o:title=""/>
           </v:shape>
-          <o:OLEObject Type="Embed" ProgID="Equation.DSMT4" ShapeID="_x0000_i1026" DrawAspect="Content" ObjectID="_1428780330" r:id="rId9">
+          <o:OLEObject Type="Embed" ProgID="Equation.DSMT4" ShapeID="_x0000_i1026" DrawAspect="Content" ObjectID="_1428847636" r:id="rId9">
             <o:FieldCodes>\* mergeformat</o:FieldCodes>
           </o:OLEObject>
         </w:object>
@@ -4062,7 +4062,7 @@
           <v:shape id="_x0000_i1027" type="#_x0000_t75" style="width:167.1pt;height:18.25pt" o:ole="">
             <v:imagedata r:id="rId10" o:title=""/>
           </v:shape>
-          <o:OLEObject Type="Embed" ProgID="Equation.DSMT4" ShapeID="_x0000_i1027" DrawAspect="Content" ObjectID="_1428780331" r:id="rId11">
+          <o:OLEObject Type="Embed" ProgID="Equation.DSMT4" ShapeID="_x0000_i1027" DrawAspect="Content" ObjectID="_1428847637" r:id="rId11">
             <o:FieldCodes>\* mergeformat</o:FieldCodes>
           </o:OLEObject>
         </w:object>
@@ -4089,7 +4089,7 @@
           <v:shape id="_x0000_i1028" type="#_x0000_t75" style="width:104.25pt;height:18.25pt" o:ole="">
             <v:imagedata r:id="rId12" o:title=""/>
           </v:shape>
-          <o:OLEObject Type="Embed" ProgID="Equation.DSMT4" ShapeID="_x0000_i1028" DrawAspect="Content" ObjectID="_1428780332" r:id="rId13">
+          <o:OLEObject Type="Embed" ProgID="Equation.DSMT4" ShapeID="_x0000_i1028" DrawAspect="Content" ObjectID="_1428847638" r:id="rId13">
             <o:FieldCodes>\* mergeformat</o:FieldCodes>
           </o:OLEObject>
         </w:object>
@@ -4165,7 +4165,7 @@
           <v:shape id="_x0000_i1029" type="#_x0000_t75" style="width:320.8pt;height:49.95pt" o:ole="">
             <v:imagedata r:id="rId14" o:title=""/>
           </v:shape>
-          <o:OLEObject Type="Embed" ProgID="Equation.DSMT4" ShapeID="_x0000_i1029" DrawAspect="Content" ObjectID="_1428780333" r:id="rId15">
+          <o:OLEObject Type="Embed" ProgID="Equation.DSMT4" ShapeID="_x0000_i1029" DrawAspect="Content" ObjectID="_1428847639" r:id="rId15">
             <o:FieldCodes>\* mergeformat</o:FieldCodes>
           </o:OLEObject>
         </w:object>
@@ -4411,7 +4411,7 @@
           <v:shape id="_x0000_i1030" type="#_x0000_t75" style="width:132.7pt;height:35.45pt" o:ole="">
             <v:imagedata r:id="rId17" o:title=""/>
           </v:shape>
-          <o:OLEObject Type="Embed" ProgID="Equation.DSMT4" ShapeID="_x0000_i1030" DrawAspect="Content" ObjectID="_1428780334" r:id="rId18">
+          <o:OLEObject Type="Embed" ProgID="Equation.DSMT4" ShapeID="_x0000_i1030" DrawAspect="Content" ObjectID="_1428847640" r:id="rId18">
             <o:FieldCodes>\* mergeformat</o:FieldCodes>
           </o:OLEObject>
         </w:object>
@@ -4611,7 +4611,7 @@
           <v:shape id="_x0000_i1031" type="#_x0000_t75" style="width:299.8pt;height:19.35pt" o:ole="">
             <v:imagedata r:id="rId19" o:title=""/>
           </v:shape>
-          <o:OLEObject Type="Embed" ProgID="Equation.DSMT4" ShapeID="_x0000_i1031" DrawAspect="Content" ObjectID="_1428780335" r:id="rId20">
+          <o:OLEObject Type="Embed" ProgID="Equation.DSMT4" ShapeID="_x0000_i1031" DrawAspect="Content" ObjectID="_1428847641" r:id="rId20">
             <o:FieldCodes>\* mergeformat</o:FieldCodes>
           </o:OLEObject>
         </w:object>
@@ -4632,7 +4632,7 @@
           <v:shape id="_x0000_i1032" type="#_x0000_t75" style="width:12.9pt;height:14.5pt" o:ole="">
             <v:imagedata r:id="rId21" o:title=""/>
           </v:shape>
-          <o:OLEObject Type="Embed" ProgID="Equation.DSMT4" ShapeID="_x0000_i1032" DrawAspect="Content" ObjectID="_1428780336" r:id="rId22"/>
+          <o:OLEObject Type="Embed" ProgID="Equation.DSMT4" ShapeID="_x0000_i1032" DrawAspect="Content" ObjectID="_1428847642" r:id="rId22"/>
         </w:object>
       </w:r>
       <w:r>
@@ -4646,7 +4646,7 @@
           <v:shape id="_x0000_i1033" type="#_x0000_t75" style="width:56.4pt;height:18.8pt" o:ole="">
             <v:imagedata r:id="rId23" o:title=""/>
           </v:shape>
-          <o:OLEObject Type="Embed" ProgID="Equation.DSMT4" ShapeID="_x0000_i1033" DrawAspect="Content" ObjectID="_1428780337" r:id="rId24"/>
+          <o:OLEObject Type="Embed" ProgID="Equation.DSMT4" ShapeID="_x0000_i1033" DrawAspect="Content" ObjectID="_1428847643" r:id="rId24"/>
         </w:object>
       </w:r>
       <w:r>
@@ -4761,7 +4761,7 @@
           <v:shape id="_x0000_i1034" type="#_x0000_t75" style="width:115pt;height:18.25pt" o:ole="">
             <v:imagedata r:id="rId25" o:title=""/>
           </v:shape>
-          <o:OLEObject Type="Embed" ProgID="Equation.DSMT4" ShapeID="_x0000_i1034" DrawAspect="Content" ObjectID="_1428780338" r:id="rId26">
+          <o:OLEObject Type="Embed" ProgID="Equation.DSMT4" ShapeID="_x0000_i1034" DrawAspect="Content" ObjectID="_1428847644" r:id="rId26">
             <o:FieldCodes>\* mergeformat</o:FieldCodes>
           </o:OLEObject>
         </w:object>
@@ -4787,7 +4787,7 @@
           <v:shape id="_x0000_i1035" type="#_x0000_t75" style="width:92.95pt;height:19.35pt" o:ole="">
             <v:imagedata r:id="rId27" o:title=""/>
           </v:shape>
-          <o:OLEObject Type="Embed" ProgID="Equation.DSMT4" ShapeID="_x0000_i1035" DrawAspect="Content" ObjectID="_1428780339" r:id="rId28">
+          <o:OLEObject Type="Embed" ProgID="Equation.DSMT4" ShapeID="_x0000_i1035" DrawAspect="Content" ObjectID="_1428847645" r:id="rId28">
             <o:FieldCodes>\* mergeformat</o:FieldCodes>
           </o:OLEObject>
         </w:object>
@@ -4878,7 +4878,7 @@
           <v:shape id="_x0000_i1036" type="#_x0000_t75" style="width:126.8pt;height:18.25pt" o:ole="">
             <v:imagedata r:id="rId29" o:title=""/>
           </v:shape>
-          <o:OLEObject Type="Embed" ProgID="Equation.DSMT4" ShapeID="_x0000_i1036" DrawAspect="Content" ObjectID="_1428780340" r:id="rId30">
+          <o:OLEObject Type="Embed" ProgID="Equation.DSMT4" ShapeID="_x0000_i1036" DrawAspect="Content" ObjectID="_1428847646" r:id="rId30">
             <o:FieldCodes>\* mergeformat</o:FieldCodes>
           </o:OLEObject>
         </w:object>
@@ -6319,7 +6319,7 @@
           <v:shape id="_x0000_i1037" type="#_x0000_t75" style="width:425pt;height:75.2pt" o:ole="">
             <v:imagedata r:id="rId31" o:title=""/>
           </v:shape>
-          <o:OLEObject Type="Embed" ProgID="Equation.DSMT4" ShapeID="_x0000_i1037" DrawAspect="Content" ObjectID="_1428780341" r:id="rId32">
+          <o:OLEObject Type="Embed" ProgID="Equation.DSMT4" ShapeID="_x0000_i1037" DrawAspect="Content" ObjectID="_1428847647" r:id="rId32">
             <o:FieldCodes>\* mergeformat</o:FieldCodes>
           </o:OLEObject>
         </w:object>
@@ -6347,7 +6347,7 @@
         <w:rPr>
           <w:i/>
         </w:rPr>
-        <w:sym w:font="Symbol" w:char="F079"/>
+        <w:sym w:font="Symbol" w:char="F072"/>
       </w:r>
       <w:r>
         <w:rPr>
@@ -6372,7 +6372,7 @@
         <w:rPr>
           <w:i/>
         </w:rPr>
-        <w:sym w:font="Symbol" w:char="F079"/>
+        <w:sym w:font="Symbol" w:char="F072"/>
       </w:r>
       <w:r>
         <w:t xml:space="preserve"> </w:t>
@@ -6474,11 +6474,11 @@
         <w:rPr>
           <w:position w:val="-48"/>
         </w:rPr>
-        <w:object w:dxaOrig="8740" w:dyaOrig="1160">
-          <v:shape id="_x0000_i1038" type="#_x0000_t75" style="width:436.85pt;height:58.05pt" o:ole="">
+        <w:object w:dxaOrig="8660" w:dyaOrig="1160">
+          <v:shape id="_x0000_i1043" type="#_x0000_t75" style="width:433.05pt;height:58.05pt" o:ole="">
             <v:imagedata r:id="rId33" o:title=""/>
           </v:shape>
-          <o:OLEObject Type="Embed" ProgID="Equation.DSMT4" ShapeID="_x0000_i1038" DrawAspect="Content" ObjectID="_1428780342" r:id="rId34">
+          <o:OLEObject Type="Embed" ProgID="Equation.DSMT4" ShapeID="_x0000_i1043" DrawAspect="Content" ObjectID="_1428847648" r:id="rId34">
             <o:FieldCodes>\* mergeformat</o:FieldCodes>
           </o:OLEObject>
         </w:object>
@@ -6639,7 +6639,7 @@
         <w:rPr>
           <w:i/>
         </w:rPr>
-        <w:sym w:font="Symbol" w:char="F079"/>
+        <w:sym w:font="Symbol" w:char="F072"/>
       </w:r>
       <w:r>
         <w:t>,</w:t>
@@ -6709,7 +6709,7 @@
         <w:rPr>
           <w:i/>
         </w:rPr>
-        <w:sym w:font="Symbol" w:char="F079"/>
+        <w:sym w:font="Symbol" w:char="F072"/>
       </w:r>
       <w:r>
         <w:t>, is also a solution</w:t>
@@ -6726,7 +6726,7 @@
         <w:rPr>
           <w:i/>
         </w:rPr>
-        <w:sym w:font="Symbol" w:char="F079"/>
+        <w:sym w:font="Symbol" w:char="F072"/>
       </w:r>
       <w:r>
         <w:t>, we can get the Euler (</w:t>
@@ -6998,10 +6998,10 @@
           <w:position w:val="-12"/>
         </w:rPr>
         <w:object w:dxaOrig="4360" w:dyaOrig="360">
-          <v:shape id="_x0000_i1039" type="#_x0000_t75" style="width:218.7pt;height:18.25pt" o:ole="">
+          <v:shape id="_x0000_i1038" type="#_x0000_t75" style="width:218.7pt;height:18.25pt" o:ole="">
             <v:imagedata r:id="rId35" o:title=""/>
           </v:shape>
-          <o:OLEObject Type="Embed" ProgID="Equation.DSMT4" ShapeID="_x0000_i1039" DrawAspect="Content" ObjectID="_1428780343" r:id="rId36"/>
+          <o:OLEObject Type="Embed" ProgID="Equation.DSMT4" ShapeID="_x0000_i1038" DrawAspect="Content" ObjectID="_1428847649" r:id="rId36"/>
         </w:object>
       </w:r>
       <w:r>
@@ -7089,10 +7089,10 @@
           <w:position w:val="-48"/>
         </w:rPr>
         <w:object w:dxaOrig="2799" w:dyaOrig="1180">
-          <v:shape id="_x0000_i1040" type="#_x0000_t75" style="width:139.7pt;height:59.1pt" o:ole="">
+          <v:shape id="_x0000_i1039" type="#_x0000_t75" style="width:139.7pt;height:59.1pt" o:ole="">
             <v:imagedata r:id="rId37" o:title=""/>
           </v:shape>
-          <o:OLEObject Type="Embed" ProgID="Equation.DSMT4" ShapeID="_x0000_i1040" DrawAspect="Content" ObjectID="_1428780344" r:id="rId38">
+          <o:OLEObject Type="Embed" ProgID="Equation.DSMT4" ShapeID="_x0000_i1039" DrawAspect="Content" ObjectID="_1428847650" r:id="rId38">
             <o:FieldCodes>\* mergeformat</o:FieldCodes>
           </o:OLEObject>
         </w:object>
@@ -7153,6 +7153,10 @@
               <w:txbxContent>
                 <w:p>
                   <w:r>
+                    <w:rPr>
+                      <w:noProof/>
+                      <w:lang w:eastAsia="en-GB"/>
+                    </w:rPr>
                     <w:drawing>
                       <wp:inline distT="0" distB="0" distL="0" distR="0">
                         <wp:extent cx="1809750" cy="1535373"/>
@@ -7854,10 +7858,10 @@
           <w:position w:val="-48"/>
         </w:rPr>
         <w:object w:dxaOrig="5560" w:dyaOrig="1400">
-          <v:shape id="_x0000_i1043" type="#_x0000_t75" style="width:277.8pt;height:69.85pt" o:ole="">
+          <v:shape id="_x0000_i1040" type="#_x0000_t75" style="width:277.8pt;height:69.85pt" o:ole="">
             <v:imagedata r:id="rId40" o:title=""/>
           </v:shape>
-          <o:OLEObject Type="Embed" ProgID="Equation.DSMT4" ShapeID="_x0000_i1043" DrawAspect="Content" ObjectID="_1428780345" r:id="rId41">
+          <o:OLEObject Type="Embed" ProgID="Equation.DSMT4" ShapeID="_x0000_i1040" DrawAspect="Content" ObjectID="_1428847651" r:id="rId41">
             <o:FieldCodes>\* mergeformat</o:FieldCodes>
           </o:OLEObject>
         </w:object>
@@ -7973,7 +7977,7 @@
           <v:shape id="_x0000_i1041" type="#_x0000_t75" style="width:328.85pt;height:31.7pt" o:ole="">
             <v:imagedata r:id="rId42" o:title=""/>
           </v:shape>
-          <o:OLEObject Type="Embed" ProgID="Equation.DSMT4" ShapeID="_x0000_i1041" DrawAspect="Content" ObjectID="_1428780346" r:id="rId43">
+          <o:OLEObject Type="Embed" ProgID="Equation.DSMT4" ShapeID="_x0000_i1041" DrawAspect="Content" ObjectID="_1428847652" r:id="rId43">
             <o:FieldCodes>\* mergeformat</o:FieldCodes>
           </o:OLEObject>
         </w:object>
@@ -8029,7 +8033,7 @@
           <v:shape id="_x0000_i1042" type="#_x0000_t75" style="width:4in;height:19.35pt" o:ole="">
             <v:imagedata r:id="rId44" o:title=""/>
           </v:shape>
-          <o:OLEObject Type="Embed" ProgID="Equation.DSMT4" ShapeID="_x0000_i1042" DrawAspect="Content" ObjectID="_1428780347" r:id="rId45">
+          <o:OLEObject Type="Embed" ProgID="Equation.DSMT4" ShapeID="_x0000_i1042" DrawAspect="Content" ObjectID="_1428847653" r:id="rId45">
             <o:FieldCodes>\* mergeformat</o:FieldCodes>
           </o:OLEObject>
         </w:object>
@@ -8349,6 +8353,7 @@
   <w:style w:type="character" w:default="1" w:styleId="DefaultParagraphFont">
     <w:name w:val="Default Paragraph Font"/>
     <w:uiPriority w:val="1"/>
+    <w:semiHidden/>
     <w:unhideWhenUsed/>
   </w:style>
   <w:style w:type="table" w:default="1" w:styleId="TableNormal">

</xml_diff>